<commit_message>
enterprise list page design
</commit_message>
<xml_diff>
--- a/documents/requirement.docx
+++ b/documents/requirement.docx
@@ -646,11 +646,6 @@
       </w:r>
     </w:p>
     <w:p>
-      <w:pPr>
-        <w:rPr>
-          <w:rFonts w:hint="eastAsia"/>
-        </w:rPr>
-      </w:pPr>
       <w:r>
         <w:rPr>
           <w:noProof/>
@@ -706,10 +701,7 @@
         <w:t>Pencil-2.0.5.win32.installer</w:t>
       </w:r>
     </w:p>
-    <w:p>
-      <w:bookmarkStart w:id="0" w:name="_GoBack"/>
-      <w:bookmarkEnd w:id="0"/>
-    </w:p>
+    <w:p/>
     <w:p/>
     <w:p>
       <w:r>
@@ -809,12 +801,6 @@
     </w:p>
     <w:p>
       <w:r>
-        <w:rPr>
-          <w:rFonts w:hint="eastAsia"/>
-        </w:rPr>
-        <w:t>求职者</w:t>
-      </w:r>
-      <w:r>
         <w:t>首页设计</w:t>
       </w:r>
     </w:p>
@@ -1184,6 +1170,7 @@
         <w:rPr>
           <w:noProof/>
         </w:rPr>
+        <w:lastRenderedPageBreak/>
         <w:drawing>
           <wp:inline distT="0" distB="0" distL="0" distR="0" wp14:anchorId="73CAD217" wp14:editId="77B86D32">
             <wp:extent cx="5943600" cy="4493895"/>
@@ -1220,59 +1207,344 @@
           </wp:inline>
         </w:drawing>
       </w:r>
+      <w:r>
+        <w:rPr>
+          <w:rFonts w:hint="eastAsia"/>
+        </w:rPr>
+        <w:t>快速</w:t>
+      </w:r>
+      <w:r>
+        <w:rPr>
+          <w:rFonts w:hint="eastAsia"/>
+        </w:rPr>
+        <w:t>注册</w:t>
+      </w:r>
+      <w:r>
+        <w:t>页面设计</w:t>
+      </w:r>
     </w:p>
     <w:p>
       <w:r>
         <w:rPr>
-          <w:rFonts w:hint="eastAsia"/>
+          <w:noProof/>
         </w:rPr>
         <w:lastRenderedPageBreak/>
-        <w:t>求职</w:t>
-      </w:r>
-      <w:r>
-        <w:t>者</w:t>
-      </w:r>
-      <w:r>
-        <w:rPr>
-          <w:rFonts w:hint="eastAsia"/>
-        </w:rPr>
-        <w:t>注册</w:t>
-      </w:r>
-      <w:r>
-        <w:t>页面设计</w:t>
+        <w:drawing>
+          <wp:inline distT="0" distB="0" distL="0" distR="0" wp14:anchorId="6B4BDDCA" wp14:editId="7CDFB138">
+            <wp:extent cx="5743575" cy="5019675"/>
+            <wp:effectExtent l="0" t="0" r="9525" b="9525"/>
+            <wp:docPr id="1" name="Picture 1"/>
+            <wp:cNvGraphicFramePr>
+              <a:graphicFrameLocks xmlns:a="http://schemas.openxmlformats.org/drawingml/2006/main" noChangeAspect="1"/>
+            </wp:cNvGraphicFramePr>
+            <a:graphic xmlns:a="http://schemas.openxmlformats.org/drawingml/2006/main">
+              <a:graphicData uri="http://schemas.openxmlformats.org/drawingml/2006/picture">
+                <pic:pic xmlns:pic="http://schemas.openxmlformats.org/drawingml/2006/picture">
+                  <pic:nvPicPr>
+                    <pic:cNvPr id="1" name=""/>
+                    <pic:cNvPicPr/>
+                  </pic:nvPicPr>
+                  <pic:blipFill>
+                    <a:blip r:embed="rId14"/>
+                    <a:stretch>
+                      <a:fillRect/>
+                    </a:stretch>
+                  </pic:blipFill>
+                  <pic:spPr>
+                    <a:xfrm>
+                      <a:off x="0" y="0"/>
+                      <a:ext cx="5743575" cy="5019675"/>
+                    </a:xfrm>
+                    <a:prstGeom prst="rect">
+                      <a:avLst/>
+                    </a:prstGeom>
+                  </pic:spPr>
+                </pic:pic>
+              </a:graphicData>
+            </a:graphic>
+          </wp:inline>
+        </w:drawing>
       </w:r>
     </w:p>
     <w:p/>
+    <w:p>
+      <w:r>
+        <w:rPr>
+          <w:rFonts w:hint="eastAsia"/>
+        </w:rPr>
+        <w:t>企业</w:t>
+      </w:r>
+      <w:r>
+        <w:rPr>
+          <w:rFonts w:hint="eastAsia"/>
+        </w:rPr>
+        <w:t>首页</w:t>
+      </w:r>
+      <w:r>
+        <w:t>设计</w:t>
+      </w:r>
+    </w:p>
+    <w:p>
+      <w:r>
+        <w:rPr>
+          <w:noProof/>
+        </w:rPr>
+        <w:lastRenderedPageBreak/>
+        <w:drawing>
+          <wp:inline distT="0" distB="0" distL="0" distR="0" wp14:anchorId="6CCF9A4D" wp14:editId="136E1A3E">
+            <wp:extent cx="5943600" cy="4162425"/>
+            <wp:effectExtent l="0" t="0" r="0" b="9525"/>
+            <wp:docPr id="9" name="Picture 9"/>
+            <wp:cNvGraphicFramePr>
+              <a:graphicFrameLocks xmlns:a="http://schemas.openxmlformats.org/drawingml/2006/main" noChangeAspect="1"/>
+            </wp:cNvGraphicFramePr>
+            <a:graphic xmlns:a="http://schemas.openxmlformats.org/drawingml/2006/main">
+              <a:graphicData uri="http://schemas.openxmlformats.org/drawingml/2006/picture">
+                <pic:pic xmlns:pic="http://schemas.openxmlformats.org/drawingml/2006/picture">
+                  <pic:nvPicPr>
+                    <pic:cNvPr id="1" name=""/>
+                    <pic:cNvPicPr/>
+                  </pic:nvPicPr>
+                  <pic:blipFill>
+                    <a:blip r:embed="rId15"/>
+                    <a:stretch>
+                      <a:fillRect/>
+                    </a:stretch>
+                  </pic:blipFill>
+                  <pic:spPr>
+                    <a:xfrm>
+                      <a:off x="0" y="0"/>
+                      <a:ext cx="5943600" cy="4162425"/>
+                    </a:xfrm>
+                    <a:prstGeom prst="rect">
+                      <a:avLst/>
+                    </a:prstGeom>
+                  </pic:spPr>
+                </pic:pic>
+              </a:graphicData>
+            </a:graphic>
+          </wp:inline>
+        </w:drawing>
+      </w:r>
+    </w:p>
     <w:p/>
     <w:p>
       <w:r>
         <w:rPr>
-          <w:rFonts w:hint="eastAsia"/>
-        </w:rPr>
-        <w:t>企业</w:t>
-      </w:r>
-      <w:r>
-        <w:rPr>
-          <w:rFonts w:hint="eastAsia"/>
-        </w:rPr>
-        <w:t>首页</w:t>
-      </w:r>
-      <w:r>
-        <w:t>设计</w:t>
+          <w:noProof/>
+        </w:rPr>
+        <w:lastRenderedPageBreak/>
+        <w:drawing>
+          <wp:inline distT="0" distB="0" distL="0" distR="0" wp14:anchorId="64D1C39D" wp14:editId="0E5CE750">
+            <wp:extent cx="5943600" cy="4683125"/>
+            <wp:effectExtent l="0" t="0" r="0" b="3175"/>
+            <wp:docPr id="10" name="Picture 10"/>
+            <wp:cNvGraphicFramePr>
+              <a:graphicFrameLocks xmlns:a="http://schemas.openxmlformats.org/drawingml/2006/main" noChangeAspect="1"/>
+            </wp:cNvGraphicFramePr>
+            <a:graphic xmlns:a="http://schemas.openxmlformats.org/drawingml/2006/main">
+              <a:graphicData uri="http://schemas.openxmlformats.org/drawingml/2006/picture">
+                <pic:pic xmlns:pic="http://schemas.openxmlformats.org/drawingml/2006/picture">
+                  <pic:nvPicPr>
+                    <pic:cNvPr id="1" name=""/>
+                    <pic:cNvPicPr/>
+                  </pic:nvPicPr>
+                  <pic:blipFill>
+                    <a:blip r:embed="rId16"/>
+                    <a:stretch>
+                      <a:fillRect/>
+                    </a:stretch>
+                  </pic:blipFill>
+                  <pic:spPr>
+                    <a:xfrm>
+                      <a:off x="0" y="0"/>
+                      <a:ext cx="5943600" cy="4683125"/>
+                    </a:xfrm>
+                    <a:prstGeom prst="rect">
+                      <a:avLst/>
+                    </a:prstGeom>
+                  </pic:spPr>
+                </pic:pic>
+              </a:graphicData>
+            </a:graphic>
+          </wp:inline>
+        </w:drawing>
+      </w:r>
+    </w:p>
+    <w:p/>
+    <w:p>
+      <w:pPr>
+        <w:rPr>
+          <w:rFonts w:hint="eastAsia"/>
+        </w:rPr>
+      </w:pPr>
+      <w:r>
+        <w:rPr>
+          <w:noProof/>
+        </w:rPr>
+        <w:lastRenderedPageBreak/>
+        <w:drawing>
+          <wp:inline distT="0" distB="0" distL="0" distR="0" wp14:anchorId="1CE785DE" wp14:editId="63B600DB">
+            <wp:extent cx="5943600" cy="6801485"/>
+            <wp:effectExtent l="0" t="0" r="0" b="0"/>
+            <wp:docPr id="11" name="Picture 11"/>
+            <wp:cNvGraphicFramePr>
+              <a:graphicFrameLocks xmlns:a="http://schemas.openxmlformats.org/drawingml/2006/main" noChangeAspect="1"/>
+            </wp:cNvGraphicFramePr>
+            <a:graphic xmlns:a="http://schemas.openxmlformats.org/drawingml/2006/main">
+              <a:graphicData uri="http://schemas.openxmlformats.org/drawingml/2006/picture">
+                <pic:pic xmlns:pic="http://schemas.openxmlformats.org/drawingml/2006/picture">
+                  <pic:nvPicPr>
+                    <pic:cNvPr id="1" name=""/>
+                    <pic:cNvPicPr/>
+                  </pic:nvPicPr>
+                  <pic:blipFill>
+                    <a:blip r:embed="rId17"/>
+                    <a:stretch>
+                      <a:fillRect/>
+                    </a:stretch>
+                  </pic:blipFill>
+                  <pic:spPr>
+                    <a:xfrm>
+                      <a:off x="0" y="0"/>
+                      <a:ext cx="5943600" cy="6801485"/>
+                    </a:xfrm>
+                    <a:prstGeom prst="rect">
+                      <a:avLst/>
+                    </a:prstGeom>
+                  </pic:spPr>
+                </pic:pic>
+              </a:graphicData>
+            </a:graphic>
+          </wp:inline>
+        </w:drawing>
+      </w:r>
+    </w:p>
+    <w:p/>
+    <w:p>
+      <w:pPr>
+        <w:rPr>
+          <w:color w:val="FF0000"/>
+        </w:rPr>
+      </w:pPr>
+      <w:r>
+        <w:rPr>
+          <w:rFonts w:hint="eastAsia"/>
+          <w:color w:val="FF0000"/>
+        </w:rPr>
+        <w:t>需要设计</w:t>
+      </w:r>
+      <w:r>
+        <w:rPr>
+          <w:color w:val="FF0000"/>
+        </w:rPr>
+        <w:t>的页面：</w:t>
       </w:r>
     </w:p>
     <w:p>
-      <w:r>
-        <w:rPr>
-          <w:rFonts w:hint="eastAsia"/>
-        </w:rPr>
-        <w:t>企业注册</w:t>
-      </w:r>
-      <w:r>
-        <w:t>页面设计</w:t>
+      <w:pPr>
+        <w:rPr>
+          <w:b/>
+        </w:rPr>
+      </w:pPr>
+      <w:r>
+        <w:rPr>
+          <w:rFonts w:hint="eastAsia"/>
+          <w:b/>
+        </w:rPr>
+        <w:t>职位</w:t>
+      </w:r>
+      <w:r>
+        <w:rPr>
+          <w:b/>
+        </w:rPr>
+        <w:t>详细页面</w:t>
+      </w:r>
+      <w:r>
+        <w:rPr>
+          <w:rFonts w:hint="eastAsia"/>
+          <w:b/>
+        </w:rPr>
+        <w:t>；</w:t>
       </w:r>
     </w:p>
-    <w:p/>
+    <w:p>
+      <w:pPr>
+        <w:rPr>
+          <w:b/>
+        </w:rPr>
+      </w:pPr>
+      <w:r>
+        <w:rPr>
+          <w:rFonts w:hint="eastAsia"/>
+          <w:b/>
+        </w:rPr>
+        <w:t>公司</w:t>
+      </w:r>
+      <w:r>
+        <w:rPr>
+          <w:b/>
+        </w:rPr>
+        <w:t>信息详细页面；</w:t>
+      </w:r>
+    </w:p>
+    <w:p>
+      <w:pPr>
+        <w:rPr>
+          <w:b/>
+        </w:rPr>
+      </w:pPr>
+      <w:r>
+        <w:rPr>
+          <w:rFonts w:hint="eastAsia"/>
+          <w:b/>
+        </w:rPr>
+        <w:lastRenderedPageBreak/>
+        <w:t>求职者</w:t>
+      </w:r>
+      <w:r>
+        <w:rPr>
+          <w:b/>
+        </w:rPr>
+        <w:t>个人首</w:t>
+      </w:r>
+      <w:r>
+        <w:rPr>
+          <w:rFonts w:hint="eastAsia"/>
+          <w:b/>
+        </w:rPr>
+        <w:t>页</w:t>
+      </w:r>
+      <w:r>
+        <w:rPr>
+          <w:b/>
+        </w:rPr>
+        <w:t>；</w:t>
+      </w:r>
+    </w:p>
+    <w:p>
+      <w:pPr>
+        <w:rPr>
+          <w:rFonts w:hint="eastAsia"/>
+          <w:b/>
+        </w:rPr>
+      </w:pPr>
+      <w:r>
+        <w:rPr>
+          <w:rFonts w:hint="eastAsia"/>
+          <w:b/>
+        </w:rPr>
+        <w:t>公司首页</w:t>
+      </w:r>
+      <w:r>
+        <w:rPr>
+          <w:b/>
+        </w:rPr>
+        <w:t>；</w:t>
+      </w:r>
+      <w:bookmarkStart w:id="0" w:name="_GoBack"/>
+      <w:bookmarkEnd w:id="0"/>
+    </w:p>
     <w:p/>
     <w:p/>
     <w:p>
@@ -1410,9 +1682,11 @@
             <w:tcW w:w="2777" w:type="dxa"/>
           </w:tcPr>
           <w:p>
+            <w:proofErr w:type="spellStart"/>
             <w:r>
               <w:t>tb_sys</w:t>
             </w:r>
+            <w:proofErr w:type="spellEnd"/>
           </w:p>
         </w:tc>
         <w:tc>
@@ -1457,9 +1731,11 @@
             <w:tcW w:w="2777" w:type="dxa"/>
           </w:tcPr>
           <w:p>
+            <w:proofErr w:type="spellStart"/>
             <w:r>
               <w:t>tb_admin</w:t>
             </w:r>
+            <w:proofErr w:type="spellEnd"/>
           </w:p>
         </w:tc>
         <w:tc>
@@ -1504,9 +1780,11 @@
             <w:tcW w:w="2777" w:type="dxa"/>
           </w:tcPr>
           <w:p>
+            <w:proofErr w:type="spellStart"/>
             <w:r>
               <w:t>tb_enterprise</w:t>
             </w:r>
+            <w:proofErr w:type="spellEnd"/>
           </w:p>
         </w:tc>
         <w:tc>
@@ -1551,9 +1829,11 @@
             <w:tcW w:w="2777" w:type="dxa"/>
           </w:tcPr>
           <w:p>
+            <w:proofErr w:type="spellStart"/>
             <w:r>
               <w:t>tb_jobHunter</w:t>
             </w:r>
+            <w:proofErr w:type="spellEnd"/>
           </w:p>
         </w:tc>
         <w:tc>
@@ -1598,9 +1878,11 @@
             <w:tcW w:w="2777" w:type="dxa"/>
           </w:tcPr>
           <w:p>
+            <w:proofErr w:type="spellStart"/>
             <w:r>
               <w:t>tb_resume</w:t>
             </w:r>
+            <w:proofErr w:type="spellEnd"/>
           </w:p>
         </w:tc>
         <w:tc>
@@ -1661,9 +1943,11 @@
             <w:tcW w:w="2777" w:type="dxa"/>
           </w:tcPr>
           <w:p>
+            <w:proofErr w:type="spellStart"/>
             <w:r>
               <w:t>tb_position</w:t>
             </w:r>
+            <w:proofErr w:type="spellEnd"/>
           </w:p>
         </w:tc>
         <w:tc>
@@ -1718,9 +2002,11 @@
             <w:tcW w:w="2777" w:type="dxa"/>
           </w:tcPr>
           <w:p>
+            <w:proofErr w:type="spellStart"/>
             <w:r>
               <w:t>tb_positionApply</w:t>
             </w:r>
+            <w:proofErr w:type="spellEnd"/>
           </w:p>
         </w:tc>
         <w:tc>
@@ -1775,9 +2061,11 @@
             <w:tcW w:w="2777" w:type="dxa"/>
           </w:tcPr>
           <w:p>
+            <w:proofErr w:type="spellStart"/>
             <w:r>
               <w:t>tb_positionCollection</w:t>
             </w:r>
+            <w:proofErr w:type="spellEnd"/>
           </w:p>
         </w:tc>
         <w:tc>
@@ -1832,9 +2120,11 @@
             <w:tcW w:w="2777" w:type="dxa"/>
           </w:tcPr>
           <w:p>
+            <w:proofErr w:type="spellStart"/>
             <w:r>
               <w:t>tb_interview</w:t>
             </w:r>
+            <w:proofErr w:type="spellEnd"/>
           </w:p>
         </w:tc>
         <w:tc>
@@ -1936,9 +2226,11 @@
         </w:rPr>
         <w:t>（</w:t>
       </w:r>
+      <w:proofErr w:type="spellStart"/>
       <w:r>
         <w:t>tb_sys</w:t>
       </w:r>
+      <w:proofErr w:type="spellEnd"/>
       <w:r>
         <w:rPr>
           <w:rFonts w:hint="eastAsia"/>
@@ -2005,9 +2297,11 @@
             <w:tcW w:w="3116" w:type="dxa"/>
           </w:tcPr>
           <w:p>
+            <w:proofErr w:type="spellStart"/>
             <w:r>
               <w:t>sys_name</w:t>
             </w:r>
+            <w:proofErr w:type="spellEnd"/>
           </w:p>
         </w:tc>
         <w:tc>
@@ -2043,9 +2337,11 @@
             <w:tcW w:w="3116" w:type="dxa"/>
           </w:tcPr>
           <w:p>
+            <w:proofErr w:type="spellStart"/>
             <w:r>
               <w:t>sys_author</w:t>
             </w:r>
+            <w:proofErr w:type="spellEnd"/>
           </w:p>
         </w:tc>
         <w:tc>
@@ -2087,9 +2383,11 @@
             <w:tcW w:w="3116" w:type="dxa"/>
           </w:tcPr>
           <w:p>
+            <w:proofErr w:type="spellStart"/>
             <w:r>
               <w:t>sys_id</w:t>
             </w:r>
+            <w:proofErr w:type="spellEnd"/>
           </w:p>
         </w:tc>
         <w:tc>
@@ -2229,9 +2527,11 @@
         </w:rPr>
         <w:t>（</w:t>
       </w:r>
+      <w:proofErr w:type="spellStart"/>
       <w:r>
         <w:t>tb_admin</w:t>
       </w:r>
+      <w:proofErr w:type="spellEnd"/>
       <w:r>
         <w:rPr>
           <w:rFonts w:hint="eastAsia"/>
@@ -2299,98 +2599,235 @@
           </w:tcPr>
           <w:p>
             <w:bookmarkStart w:id="1" w:name="_Hlk447091539"/>
+            <w:proofErr w:type="spellStart"/>
+            <w:r>
+              <w:t>u_id</w:t>
+            </w:r>
+            <w:proofErr w:type="spellEnd"/>
+          </w:p>
+        </w:tc>
+        <w:tc>
+          <w:tcPr>
+            <w:tcW w:w="3117" w:type="dxa"/>
+          </w:tcPr>
+          <w:p>
+            <w:r>
+              <w:t>string</w:t>
+            </w:r>
+          </w:p>
+        </w:tc>
+        <w:tc>
+          <w:tcPr>
+            <w:tcW w:w="3117" w:type="dxa"/>
+          </w:tcPr>
+          <w:p>
+            <w:r>
+              <w:rPr>
+                <w:rFonts w:hint="eastAsia"/>
+              </w:rPr>
+              <w:t>管理员</w:t>
+            </w:r>
+            <w:r>
+              <w:rPr>
+                <w:rFonts w:hint="eastAsia"/>
+              </w:rPr>
+              <w:t>ID</w:t>
+            </w:r>
+            <w:r>
+              <w:t xml:space="preserve"> </w:t>
+            </w:r>
+            <w:r>
+              <w:rPr>
+                <w:rFonts w:hint="eastAsia"/>
+              </w:rPr>
+              <w:t>唯一</w:t>
+            </w:r>
+          </w:p>
+        </w:tc>
+      </w:tr>
+      <w:tr>
+        <w:tc>
+          <w:tcPr>
+            <w:tcW w:w="3116" w:type="dxa"/>
+          </w:tcPr>
+          <w:p>
+            <w:proofErr w:type="spellStart"/>
+            <w:r>
+              <w:t>u_name</w:t>
+            </w:r>
+            <w:proofErr w:type="spellEnd"/>
+          </w:p>
+        </w:tc>
+        <w:tc>
+          <w:tcPr>
+            <w:tcW w:w="3117" w:type="dxa"/>
+          </w:tcPr>
+          <w:p>
+            <w:r>
+              <w:t>string</w:t>
+            </w:r>
+          </w:p>
+        </w:tc>
+        <w:tc>
+          <w:tcPr>
+            <w:tcW w:w="3117" w:type="dxa"/>
+          </w:tcPr>
+          <w:p>
+            <w:r>
+              <w:rPr>
+                <w:rFonts w:hint="eastAsia"/>
+              </w:rPr>
+              <w:t>用户名或者登录</w:t>
+            </w:r>
+            <w:r>
+              <w:t>名称</w:t>
+            </w:r>
+          </w:p>
+        </w:tc>
+      </w:tr>
+      <w:tr>
+        <w:tc>
+          <w:tcPr>
+            <w:tcW w:w="3116" w:type="dxa"/>
+          </w:tcPr>
+          <w:p>
+            <w:proofErr w:type="spellStart"/>
+            <w:r>
+              <w:t>u_password</w:t>
+            </w:r>
+            <w:proofErr w:type="spellEnd"/>
+          </w:p>
+        </w:tc>
+        <w:tc>
+          <w:tcPr>
+            <w:tcW w:w="3117" w:type="dxa"/>
+          </w:tcPr>
+          <w:p>
+            <w:r>
+              <w:t>string</w:t>
+            </w:r>
+          </w:p>
+        </w:tc>
+        <w:tc>
+          <w:tcPr>
+            <w:tcW w:w="3117" w:type="dxa"/>
+          </w:tcPr>
+          <w:p>
+            <w:r>
+              <w:rPr>
+                <w:rFonts w:hint="eastAsia"/>
+              </w:rPr>
+              <w:t>密码</w:t>
+            </w:r>
+          </w:p>
+        </w:tc>
+      </w:tr>
+      <w:tr>
+        <w:tc>
+          <w:tcPr>
+            <w:tcW w:w="3116" w:type="dxa"/>
+          </w:tcPr>
+          <w:p>
+            <w:proofErr w:type="spellStart"/>
+            <w:r>
+              <w:t>u_email</w:t>
+            </w:r>
+            <w:proofErr w:type="spellEnd"/>
+          </w:p>
+        </w:tc>
+        <w:tc>
+          <w:tcPr>
+            <w:tcW w:w="3117" w:type="dxa"/>
+          </w:tcPr>
+          <w:p>
+            <w:r>
+              <w:t>string</w:t>
+            </w:r>
+          </w:p>
+        </w:tc>
+        <w:tc>
+          <w:tcPr>
+            <w:tcW w:w="3117" w:type="dxa"/>
+          </w:tcPr>
+          <w:p>
+            <w:r>
+              <w:rPr>
+                <w:rFonts w:hint="eastAsia"/>
+              </w:rPr>
+              <w:t>绑定</w:t>
+            </w:r>
+            <w:r>
+              <w:t>邮箱</w:t>
+            </w:r>
+          </w:p>
+        </w:tc>
+      </w:tr>
+      <w:tr>
+        <w:tc>
+          <w:tcPr>
+            <w:tcW w:w="3116" w:type="dxa"/>
+          </w:tcPr>
+          <w:p>
+            <w:proofErr w:type="spellStart"/>
+            <w:r>
+              <w:t>is_SuperAdmin</w:t>
+            </w:r>
+            <w:proofErr w:type="spellEnd"/>
+          </w:p>
+        </w:tc>
+        <w:tc>
+          <w:tcPr>
+            <w:tcW w:w="3117" w:type="dxa"/>
+          </w:tcPr>
+          <w:p>
+            <w:proofErr w:type="spellStart"/>
+            <w:r>
+              <w:t>boolean</w:t>
+            </w:r>
+            <w:proofErr w:type="spellEnd"/>
+          </w:p>
+        </w:tc>
+        <w:tc>
+          <w:tcPr>
+            <w:tcW w:w="3117" w:type="dxa"/>
+          </w:tcPr>
+          <w:p>
+            <w:r>
+              <w:rPr>
+                <w:rFonts w:hint="eastAsia"/>
+              </w:rPr>
+              <w:t>是否</w:t>
+            </w:r>
+            <w:r>
+              <w:t>为超级管理员</w:t>
+            </w:r>
+            <w:r>
+              <w:rPr>
+                <w:rFonts w:hint="eastAsia"/>
+              </w:rPr>
+              <w:t>，</w:t>
+            </w:r>
+            <w:r>
+              <w:t>默认为</w:t>
+            </w:r>
+            <w:r>
+              <w:t>false</w:t>
+            </w:r>
+          </w:p>
+        </w:tc>
+      </w:tr>
+      <w:tr>
+        <w:tc>
+          <w:tcPr>
+            <w:tcW w:w="3116" w:type="dxa"/>
+          </w:tcPr>
+          <w:p>
+            <w:proofErr w:type="spellStart"/>
             <w:r>
               <w:lastRenderedPageBreak/>
-              <w:t>u_id</w:t>
-            </w:r>
-          </w:p>
-        </w:tc>
-        <w:tc>
-          <w:tcPr>
-            <w:tcW w:w="3117" w:type="dxa"/>
-          </w:tcPr>
-          <w:p>
-            <w:r>
-              <w:t>string</w:t>
-            </w:r>
-          </w:p>
-        </w:tc>
-        <w:tc>
-          <w:tcPr>
-            <w:tcW w:w="3117" w:type="dxa"/>
-          </w:tcPr>
-          <w:p>
-            <w:r>
-              <w:rPr>
-                <w:rFonts w:hint="eastAsia"/>
-              </w:rPr>
-              <w:t>管理员</w:t>
-            </w:r>
-            <w:r>
-              <w:rPr>
-                <w:rFonts w:hint="eastAsia"/>
-              </w:rPr>
-              <w:t>ID</w:t>
-            </w:r>
-            <w:r>
-              <w:t xml:space="preserve"> </w:t>
-            </w:r>
-            <w:r>
-              <w:rPr>
-                <w:rFonts w:hint="eastAsia"/>
-              </w:rPr>
-              <w:t>唯一</w:t>
-            </w:r>
-          </w:p>
-        </w:tc>
-      </w:tr>
-      <w:tr>
-        <w:tc>
-          <w:tcPr>
-            <w:tcW w:w="3116" w:type="dxa"/>
-          </w:tcPr>
-          <w:p>
-            <w:r>
-              <w:t>u_name</w:t>
-            </w:r>
-          </w:p>
-        </w:tc>
-        <w:tc>
-          <w:tcPr>
-            <w:tcW w:w="3117" w:type="dxa"/>
-          </w:tcPr>
-          <w:p>
-            <w:r>
-              <w:t>string</w:t>
-            </w:r>
-          </w:p>
-        </w:tc>
-        <w:tc>
-          <w:tcPr>
-            <w:tcW w:w="3117" w:type="dxa"/>
-          </w:tcPr>
-          <w:p>
-            <w:r>
-              <w:rPr>
-                <w:rFonts w:hint="eastAsia"/>
-              </w:rPr>
-              <w:t>用户名或者登录</w:t>
-            </w:r>
-            <w:r>
-              <w:t>名称</w:t>
-            </w:r>
-          </w:p>
-        </w:tc>
-      </w:tr>
-      <w:tr>
-        <w:tc>
-          <w:tcPr>
-            <w:tcW w:w="3116" w:type="dxa"/>
-          </w:tcPr>
-          <w:p>
-            <w:r>
-              <w:t>u_password</w:t>
-            </w:r>
+              <w:t>password_question</w:t>
+            </w:r>
+            <w:proofErr w:type="spellEnd"/>
           </w:p>
         </w:tc>
         <w:tc>
@@ -2414,129 +2851,6 @@
               </w:rPr>
               <w:t>密码</w:t>
             </w:r>
-          </w:p>
-        </w:tc>
-      </w:tr>
-      <w:tr>
-        <w:tc>
-          <w:tcPr>
-            <w:tcW w:w="3116" w:type="dxa"/>
-          </w:tcPr>
-          <w:p>
-            <w:r>
-              <w:t>u_email</w:t>
-            </w:r>
-          </w:p>
-        </w:tc>
-        <w:tc>
-          <w:tcPr>
-            <w:tcW w:w="3117" w:type="dxa"/>
-          </w:tcPr>
-          <w:p>
-            <w:r>
-              <w:t>string</w:t>
-            </w:r>
-          </w:p>
-        </w:tc>
-        <w:tc>
-          <w:tcPr>
-            <w:tcW w:w="3117" w:type="dxa"/>
-          </w:tcPr>
-          <w:p>
-            <w:r>
-              <w:rPr>
-                <w:rFonts w:hint="eastAsia"/>
-              </w:rPr>
-              <w:t>绑定</w:t>
-            </w:r>
-            <w:r>
-              <w:t>邮箱</w:t>
-            </w:r>
-          </w:p>
-        </w:tc>
-      </w:tr>
-      <w:tr>
-        <w:tc>
-          <w:tcPr>
-            <w:tcW w:w="3116" w:type="dxa"/>
-          </w:tcPr>
-          <w:p>
-            <w:r>
-              <w:t>is_SuperAdmin</w:t>
-            </w:r>
-          </w:p>
-        </w:tc>
-        <w:tc>
-          <w:tcPr>
-            <w:tcW w:w="3117" w:type="dxa"/>
-          </w:tcPr>
-          <w:p>
-            <w:r>
-              <w:t>boolean</w:t>
-            </w:r>
-          </w:p>
-        </w:tc>
-        <w:tc>
-          <w:tcPr>
-            <w:tcW w:w="3117" w:type="dxa"/>
-          </w:tcPr>
-          <w:p>
-            <w:r>
-              <w:rPr>
-                <w:rFonts w:hint="eastAsia"/>
-              </w:rPr>
-              <w:t>是否</w:t>
-            </w:r>
-            <w:r>
-              <w:t>为超级管理员</w:t>
-            </w:r>
-            <w:r>
-              <w:rPr>
-                <w:rFonts w:hint="eastAsia"/>
-              </w:rPr>
-              <w:t>，</w:t>
-            </w:r>
-            <w:r>
-              <w:t>默认为</w:t>
-            </w:r>
-            <w:r>
-              <w:t>false</w:t>
-            </w:r>
-          </w:p>
-        </w:tc>
-      </w:tr>
-      <w:tr>
-        <w:tc>
-          <w:tcPr>
-            <w:tcW w:w="3116" w:type="dxa"/>
-          </w:tcPr>
-          <w:p>
-            <w:r>
-              <w:t>password_question</w:t>
-            </w:r>
-          </w:p>
-        </w:tc>
-        <w:tc>
-          <w:tcPr>
-            <w:tcW w:w="3117" w:type="dxa"/>
-          </w:tcPr>
-          <w:p>
-            <w:r>
-              <w:t>string</w:t>
-            </w:r>
-          </w:p>
-        </w:tc>
-        <w:tc>
-          <w:tcPr>
-            <w:tcW w:w="3117" w:type="dxa"/>
-          </w:tcPr>
-          <w:p>
-            <w:r>
-              <w:rPr>
-                <w:rFonts w:hint="eastAsia"/>
-              </w:rPr>
-              <w:t>密码</w:t>
-            </w:r>
             <w:r>
               <w:t>找回问题</w:t>
             </w:r>
@@ -2549,9 +2863,11 @@
             <w:tcW w:w="3116" w:type="dxa"/>
           </w:tcPr>
           <w:p>
+            <w:proofErr w:type="spellStart"/>
             <w:r>
               <w:t>password_answer</w:t>
             </w:r>
+            <w:proofErr w:type="spellEnd"/>
           </w:p>
         </w:tc>
         <w:tc>
@@ -2612,9 +2928,11 @@
         </w:rPr>
         <w:t>（</w:t>
       </w:r>
+      <w:proofErr w:type="spellStart"/>
       <w:r>
         <w:t>tb_enterprise</w:t>
       </w:r>
+      <w:proofErr w:type="spellEnd"/>
       <w:r>
         <w:rPr>
           <w:rFonts w:hint="eastAsia"/>
@@ -2681,9 +2999,11 @@
             <w:tcW w:w="3116" w:type="dxa"/>
           </w:tcPr>
           <w:p>
+            <w:proofErr w:type="spellStart"/>
             <w:r>
               <w:t>e_id</w:t>
             </w:r>
+            <w:proofErr w:type="spellEnd"/>
           </w:p>
         </w:tc>
         <w:tc>
@@ -2728,9 +3048,11 @@
             <w:tcW w:w="3116" w:type="dxa"/>
           </w:tcPr>
           <w:p>
+            <w:proofErr w:type="spellStart"/>
             <w:r>
               <w:t>e_name</w:t>
             </w:r>
+            <w:proofErr w:type="spellEnd"/>
           </w:p>
         </w:tc>
         <w:tc>
@@ -2766,9 +3088,11 @@
             <w:tcW w:w="3116" w:type="dxa"/>
           </w:tcPr>
           <w:p>
+            <w:proofErr w:type="spellStart"/>
             <w:r>
               <w:t>e_password</w:t>
             </w:r>
+            <w:proofErr w:type="spellEnd"/>
           </w:p>
         </w:tc>
         <w:tc>
@@ -2801,9 +3125,11 @@
             <w:tcW w:w="3116" w:type="dxa"/>
           </w:tcPr>
           <w:p>
+            <w:proofErr w:type="spellStart"/>
             <w:r>
               <w:t>e_realName</w:t>
             </w:r>
+            <w:proofErr w:type="spellEnd"/>
           </w:p>
         </w:tc>
         <w:tc>
@@ -2839,9 +3165,11 @@
             <w:tcW w:w="3116" w:type="dxa"/>
           </w:tcPr>
           <w:p>
+            <w:proofErr w:type="spellStart"/>
             <w:r>
               <w:t>e_registerNumber</w:t>
             </w:r>
+            <w:proofErr w:type="spellEnd"/>
           </w:p>
         </w:tc>
         <w:tc>
@@ -2877,9 +3205,11 @@
             <w:tcW w:w="3116" w:type="dxa"/>
           </w:tcPr>
           <w:p>
+            <w:proofErr w:type="spellStart"/>
             <w:r>
               <w:t>e_type</w:t>
             </w:r>
+            <w:proofErr w:type="spellEnd"/>
           </w:p>
         </w:tc>
         <w:tc>
@@ -2924,9 +3254,11 @@
             <w:tcW w:w="3116" w:type="dxa"/>
           </w:tcPr>
           <w:p>
+            <w:proofErr w:type="spellStart"/>
             <w:r>
               <w:t>e_persons</w:t>
             </w:r>
+            <w:proofErr w:type="spellEnd"/>
           </w:p>
         </w:tc>
         <w:tc>
@@ -2959,19 +3291,23 @@
             <w:tcW w:w="3116" w:type="dxa"/>
           </w:tcPr>
           <w:p>
+            <w:proofErr w:type="spellStart"/>
             <w:r>
               <w:t>e_assets</w:t>
             </w:r>
-          </w:p>
-        </w:tc>
-        <w:tc>
-          <w:tcPr>
-            <w:tcW w:w="3117" w:type="dxa"/>
-          </w:tcPr>
-          <w:p>
+            <w:proofErr w:type="spellEnd"/>
+          </w:p>
+        </w:tc>
+        <w:tc>
+          <w:tcPr>
+            <w:tcW w:w="3117" w:type="dxa"/>
+          </w:tcPr>
+          <w:p>
+            <w:proofErr w:type="spellStart"/>
             <w:r>
               <w:t>int</w:t>
             </w:r>
+            <w:proofErr w:type="spellEnd"/>
           </w:p>
         </w:tc>
         <w:tc>
@@ -2997,9 +3333,11 @@
             <w:tcW w:w="3116" w:type="dxa"/>
           </w:tcPr>
           <w:p>
+            <w:proofErr w:type="spellStart"/>
             <w:r>
               <w:t>e_scale</w:t>
             </w:r>
+            <w:proofErr w:type="spellEnd"/>
           </w:p>
         </w:tc>
         <w:tc>
@@ -3059,9 +3397,11 @@
             <w:tcW w:w="3116" w:type="dxa"/>
           </w:tcPr>
           <w:p>
+            <w:proofErr w:type="spellStart"/>
             <w:r>
               <w:t>e_establishmentDate</w:t>
             </w:r>
+            <w:proofErr w:type="spellEnd"/>
           </w:p>
         </w:tc>
         <w:tc>
@@ -3097,9 +3437,11 @@
             <w:tcW w:w="3116" w:type="dxa"/>
           </w:tcPr>
           <w:p>
+            <w:proofErr w:type="spellStart"/>
             <w:r>
               <w:t>e_address</w:t>
             </w:r>
+            <w:proofErr w:type="spellEnd"/>
           </w:p>
         </w:tc>
         <w:tc>
@@ -3132,9 +3474,11 @@
             <w:tcW w:w="3116" w:type="dxa"/>
           </w:tcPr>
           <w:p>
+            <w:proofErr w:type="spellStart"/>
             <w:r>
               <w:t>e_businessDeadline</w:t>
             </w:r>
+            <w:proofErr w:type="spellEnd"/>
           </w:p>
         </w:tc>
         <w:tc>
@@ -3170,9 +3514,11 @@
             <w:tcW w:w="3116" w:type="dxa"/>
           </w:tcPr>
           <w:p>
+            <w:proofErr w:type="spellStart"/>
             <w:r>
               <w:t>e_businessScope</w:t>
             </w:r>
+            <w:proofErr w:type="spellEnd"/>
           </w:p>
         </w:tc>
         <w:tc>
@@ -3208,9 +3554,11 @@
             <w:tcW w:w="3116" w:type="dxa"/>
           </w:tcPr>
           <w:p>
+            <w:proofErr w:type="spellStart"/>
             <w:r>
               <w:t>e_registerOrgan</w:t>
             </w:r>
+            <w:proofErr w:type="spellEnd"/>
           </w:p>
         </w:tc>
         <w:tc>
@@ -3246,9 +3594,11 @@
             <w:tcW w:w="3116" w:type="dxa"/>
           </w:tcPr>
           <w:p>
+            <w:proofErr w:type="spellStart"/>
             <w:r>
               <w:t>e_approvedDate</w:t>
             </w:r>
+            <w:proofErr w:type="spellEnd"/>
           </w:p>
         </w:tc>
         <w:tc>
@@ -3284,9 +3634,11 @@
             <w:tcW w:w="3116" w:type="dxa"/>
           </w:tcPr>
           <w:p>
+            <w:proofErr w:type="spellStart"/>
             <w:r>
               <w:t>e_status</w:t>
             </w:r>
+            <w:proofErr w:type="spellEnd"/>
           </w:p>
         </w:tc>
         <w:tc>
@@ -3331,9 +3683,11 @@
             <w:tcW w:w="3116" w:type="dxa"/>
           </w:tcPr>
           <w:p>
+            <w:proofErr w:type="spellStart"/>
             <w:r>
               <w:t>e_cultrue</w:t>
             </w:r>
+            <w:proofErr w:type="spellEnd"/>
           </w:p>
         </w:tc>
         <w:tc>
@@ -3369,9 +3723,11 @@
             <w:tcW w:w="3116" w:type="dxa"/>
           </w:tcPr>
           <w:p>
+            <w:proofErr w:type="spellStart"/>
             <w:r>
               <w:t>e_email</w:t>
             </w:r>
+            <w:proofErr w:type="spellEnd"/>
           </w:p>
         </w:tc>
         <w:tc>
@@ -3413,9 +3769,11 @@
             <w:tcW w:w="3116" w:type="dxa"/>
           </w:tcPr>
           <w:p>
+            <w:proofErr w:type="spellStart"/>
             <w:r>
               <w:t>e_VIP</w:t>
             </w:r>
+            <w:proofErr w:type="spellEnd"/>
           </w:p>
         </w:tc>
         <w:tc>
@@ -3463,9 +3821,11 @@
             <w:tcW w:w="3116" w:type="dxa"/>
           </w:tcPr>
           <w:p>
+            <w:proofErr w:type="spellStart"/>
             <w:r>
               <w:t>e_district</w:t>
             </w:r>
+            <w:proofErr w:type="spellEnd"/>
           </w:p>
         </w:tc>
         <w:tc>
@@ -3498,9 +3858,11 @@
             <w:tcW w:w="3116" w:type="dxa"/>
           </w:tcPr>
           <w:p>
+            <w:proofErr w:type="spellStart"/>
             <w:r>
               <w:t>password_question</w:t>
             </w:r>
+            <w:proofErr w:type="spellEnd"/>
           </w:p>
         </w:tc>
         <w:tc>
@@ -3536,9 +3898,11 @@
             <w:tcW w:w="3116" w:type="dxa"/>
           </w:tcPr>
           <w:p>
+            <w:proofErr w:type="spellStart"/>
             <w:r>
               <w:t>password_answer</w:t>
             </w:r>
+            <w:proofErr w:type="spellEnd"/>
           </w:p>
         </w:tc>
         <w:tc>
@@ -3598,9 +3962,11 @@
         </w:rPr>
         <w:t>（</w:t>
       </w:r>
+      <w:proofErr w:type="spellStart"/>
       <w:r>
         <w:t>tb_jobHunter</w:t>
       </w:r>
+      <w:proofErr w:type="spellEnd"/>
       <w:r>
         <w:rPr>
           <w:rFonts w:hint="eastAsia"/>
@@ -3667,9 +4033,11 @@
             <w:tcW w:w="3116" w:type="dxa"/>
           </w:tcPr>
           <w:p>
+            <w:proofErr w:type="spellStart"/>
             <w:r>
               <w:t>u_id</w:t>
             </w:r>
+            <w:proofErr w:type="spellEnd"/>
           </w:p>
         </w:tc>
         <w:tc>
@@ -3720,9 +4088,11 @@
             <w:tcW w:w="3116" w:type="dxa"/>
           </w:tcPr>
           <w:p>
+            <w:proofErr w:type="spellStart"/>
             <w:r>
               <w:t>u_name</w:t>
             </w:r>
+            <w:proofErr w:type="spellEnd"/>
           </w:p>
         </w:tc>
         <w:tc>
@@ -3761,9 +4131,11 @@
             <w:tcW w:w="3116" w:type="dxa"/>
           </w:tcPr>
           <w:p>
+            <w:proofErr w:type="spellStart"/>
             <w:r>
               <w:t>u_realName</w:t>
             </w:r>
+            <w:proofErr w:type="spellEnd"/>
           </w:p>
         </w:tc>
         <w:tc>
@@ -3802,9 +4174,11 @@
             <w:tcW w:w="3116" w:type="dxa"/>
           </w:tcPr>
           <w:p>
+            <w:proofErr w:type="spellStart"/>
             <w:r>
               <w:t>u_gender</w:t>
             </w:r>
+            <w:proofErr w:type="spellEnd"/>
           </w:p>
         </w:tc>
         <w:tc>
@@ -3837,10 +4211,11 @@
             <w:tcW w:w="3116" w:type="dxa"/>
           </w:tcPr>
           <w:p>
-            <w:r>
-              <w:lastRenderedPageBreak/>
+            <w:proofErr w:type="spellStart"/>
+            <w:r>
               <w:t>u_phoneNumber</w:t>
             </w:r>
+            <w:proofErr w:type="spellEnd"/>
           </w:p>
         </w:tc>
         <w:tc>
@@ -3876,9 +4251,11 @@
             <w:tcW w:w="3116" w:type="dxa"/>
           </w:tcPr>
           <w:p>
+            <w:proofErr w:type="spellStart"/>
             <w:r>
               <w:t>u_password</w:t>
             </w:r>
+            <w:proofErr w:type="spellEnd"/>
           </w:p>
         </w:tc>
         <w:tc>
@@ -3911,9 +4288,11 @@
             <w:tcW w:w="3116" w:type="dxa"/>
           </w:tcPr>
           <w:p>
+            <w:proofErr w:type="spellStart"/>
             <w:r>
               <w:t>u_email</w:t>
             </w:r>
+            <w:proofErr w:type="spellEnd"/>
           </w:p>
         </w:tc>
         <w:tc>
@@ -3949,9 +4328,11 @@
             <w:tcW w:w="3116" w:type="dxa"/>
           </w:tcPr>
           <w:p>
+            <w:proofErr w:type="spellStart"/>
             <w:r>
               <w:t>r_id</w:t>
             </w:r>
+            <w:proofErr w:type="spellEnd"/>
           </w:p>
         </w:tc>
         <w:tc>
@@ -3987,9 +4368,11 @@
             <w:tcW w:w="3116" w:type="dxa"/>
           </w:tcPr>
           <w:p>
+            <w:proofErr w:type="spellStart"/>
             <w:r>
               <w:t>u_address</w:t>
             </w:r>
+            <w:proofErr w:type="spellEnd"/>
           </w:p>
         </w:tc>
         <w:tc>
@@ -4022,9 +4405,11 @@
             <w:tcW w:w="3116" w:type="dxa"/>
           </w:tcPr>
           <w:p>
+            <w:proofErr w:type="spellStart"/>
             <w:r>
               <w:t>u_industry</w:t>
             </w:r>
+            <w:proofErr w:type="spellEnd"/>
           </w:p>
         </w:tc>
         <w:tc>
@@ -4060,9 +4445,12 @@
             <w:tcW w:w="3116" w:type="dxa"/>
           </w:tcPr>
           <w:p>
-            <w:r>
+            <w:proofErr w:type="spellStart"/>
+            <w:r>
+              <w:lastRenderedPageBreak/>
               <w:t>u_profession</w:t>
             </w:r>
+            <w:proofErr w:type="spellEnd"/>
           </w:p>
         </w:tc>
         <w:tc>
@@ -4092,9 +4480,11 @@
             <w:tcW w:w="3116" w:type="dxa"/>
           </w:tcPr>
           <w:p>
+            <w:proofErr w:type="spellStart"/>
             <w:r>
               <w:t>u_postionTitle</w:t>
             </w:r>
+            <w:proofErr w:type="spellEnd"/>
           </w:p>
         </w:tc>
         <w:tc>
@@ -4130,9 +4520,11 @@
             <w:tcW w:w="3116" w:type="dxa"/>
           </w:tcPr>
           <w:p>
+            <w:proofErr w:type="spellStart"/>
             <w:r>
               <w:t>u_company</w:t>
             </w:r>
+            <w:proofErr w:type="spellEnd"/>
           </w:p>
         </w:tc>
         <w:tc>
@@ -4168,9 +4560,11 @@
             <w:tcW w:w="3116" w:type="dxa"/>
           </w:tcPr>
           <w:p>
+            <w:proofErr w:type="spellStart"/>
             <w:r>
               <w:t>u_workDate</w:t>
             </w:r>
+            <w:proofErr w:type="spellEnd"/>
           </w:p>
         </w:tc>
         <w:tc>
@@ -4206,9 +4600,11 @@
             <w:tcW w:w="3116" w:type="dxa"/>
           </w:tcPr>
           <w:p>
+            <w:proofErr w:type="spellStart"/>
             <w:r>
               <w:t>u_nickName</w:t>
             </w:r>
+            <w:proofErr w:type="spellEnd"/>
           </w:p>
         </w:tc>
         <w:tc>
@@ -4244,9 +4640,11 @@
             <w:tcW w:w="3116" w:type="dxa"/>
           </w:tcPr>
           <w:p>
+            <w:proofErr w:type="spellStart"/>
             <w:r>
               <w:t>u_status</w:t>
             </w:r>
+            <w:proofErr w:type="spellEnd"/>
           </w:p>
         </w:tc>
         <w:tc>
@@ -4291,9 +4689,11 @@
             <w:tcW w:w="3116" w:type="dxa"/>
           </w:tcPr>
           <w:p>
+            <w:proofErr w:type="spellStart"/>
             <w:r>
               <w:t>u_offResume</w:t>
             </w:r>
+            <w:proofErr w:type="spellEnd"/>
           </w:p>
         </w:tc>
         <w:tc>
@@ -4347,9 +4747,11 @@
             <w:tcW w:w="3116" w:type="dxa"/>
           </w:tcPr>
           <w:p>
+            <w:proofErr w:type="spellStart"/>
             <w:r>
               <w:t>password_question</w:t>
             </w:r>
+            <w:proofErr w:type="spellEnd"/>
           </w:p>
         </w:tc>
         <w:tc>
@@ -4385,9 +4787,11 @@
             <w:tcW w:w="3116" w:type="dxa"/>
           </w:tcPr>
           <w:p>
+            <w:proofErr w:type="spellStart"/>
             <w:r>
               <w:t>password_answer</w:t>
             </w:r>
+            <w:proofErr w:type="spellEnd"/>
           </w:p>
         </w:tc>
         <w:tc>
@@ -4448,9 +4852,11 @@
         </w:rPr>
         <w:t>（</w:t>
       </w:r>
+      <w:proofErr w:type="spellStart"/>
       <w:r>
         <w:t>tb_resume</w:t>
       </w:r>
+      <w:proofErr w:type="spellEnd"/>
       <w:r>
         <w:rPr>
           <w:rFonts w:hint="eastAsia"/>
@@ -4517,9 +4923,11 @@
             <w:tcW w:w="3116" w:type="dxa"/>
           </w:tcPr>
           <w:p>
+            <w:proofErr w:type="spellStart"/>
             <w:r>
               <w:t>r_id</w:t>
             </w:r>
+            <w:proofErr w:type="spellEnd"/>
           </w:p>
         </w:tc>
         <w:tc>
@@ -4561,9 +4969,11 @@
             <w:tcW w:w="3116" w:type="dxa"/>
           </w:tcPr>
           <w:p>
+            <w:proofErr w:type="spellStart"/>
             <w:r>
               <w:t>u_id</w:t>
             </w:r>
+            <w:proofErr w:type="spellEnd"/>
           </w:p>
         </w:tc>
         <w:tc>
@@ -4608,9 +5018,11 @@
             <w:tcW w:w="3116" w:type="dxa"/>
           </w:tcPr>
           <w:p>
+            <w:proofErr w:type="spellStart"/>
             <w:r>
               <w:t>r_baseInfo</w:t>
             </w:r>
+            <w:proofErr w:type="spellEnd"/>
           </w:p>
         </w:tc>
         <w:tc>
@@ -4655,9 +5067,11 @@
             <w:tcW w:w="3116" w:type="dxa"/>
           </w:tcPr>
           <w:p>
+            <w:proofErr w:type="spellStart"/>
             <w:r>
               <w:t>r_educations</w:t>
             </w:r>
+            <w:proofErr w:type="spellEnd"/>
           </w:p>
         </w:tc>
         <w:tc>
@@ -4693,9 +5107,11 @@
             <w:tcW w:w="3116" w:type="dxa"/>
           </w:tcPr>
           <w:p>
+            <w:proofErr w:type="spellStart"/>
             <w:r>
               <w:t>r_works</w:t>
             </w:r>
+            <w:proofErr w:type="spellEnd"/>
           </w:p>
         </w:tc>
         <w:tc>
@@ -4731,9 +5147,11 @@
             <w:tcW w:w="3116" w:type="dxa"/>
           </w:tcPr>
           <w:p>
+            <w:proofErr w:type="spellStart"/>
             <w:r>
               <w:t>r_jobObjective</w:t>
             </w:r>
+            <w:proofErr w:type="spellEnd"/>
           </w:p>
         </w:tc>
         <w:tc>
@@ -4769,9 +5187,11 @@
             <w:tcW w:w="3116" w:type="dxa"/>
           </w:tcPr>
           <w:p>
+            <w:proofErr w:type="spellStart"/>
             <w:r>
               <w:t>r_selfIntroduce</w:t>
             </w:r>
+            <w:proofErr w:type="spellEnd"/>
           </w:p>
         </w:tc>
         <w:tc>
@@ -4807,9 +5227,11 @@
             <w:tcW w:w="3116" w:type="dxa"/>
           </w:tcPr>
           <w:p>
+            <w:proofErr w:type="spellStart"/>
             <w:r>
               <w:t>r_languages</w:t>
             </w:r>
+            <w:proofErr w:type="spellEnd"/>
           </w:p>
         </w:tc>
         <w:tc>
@@ -4842,9 +5264,11 @@
             <w:tcW w:w="3116" w:type="dxa"/>
           </w:tcPr>
           <w:p>
+            <w:proofErr w:type="spellStart"/>
             <w:r>
               <w:t>r_certificate</w:t>
             </w:r>
+            <w:proofErr w:type="spellEnd"/>
           </w:p>
         </w:tc>
         <w:tc>
@@ -4904,9 +5328,11 @@
         </w:rPr>
         <w:t>（</w:t>
       </w:r>
+      <w:proofErr w:type="spellStart"/>
       <w:r>
         <w:t>tb_position</w:t>
       </w:r>
+      <w:proofErr w:type="spellEnd"/>
       <w:r>
         <w:rPr>
           <w:rFonts w:hint="eastAsia"/>
@@ -4973,9 +5399,11 @@
             <w:tcW w:w="3116" w:type="dxa"/>
           </w:tcPr>
           <w:p>
+            <w:proofErr w:type="spellStart"/>
             <w:r>
               <w:t>p_id</w:t>
             </w:r>
+            <w:proofErr w:type="spellEnd"/>
           </w:p>
         </w:tc>
         <w:tc>
@@ -5017,9 +5445,11 @@
             <w:tcW w:w="3116" w:type="dxa"/>
           </w:tcPr>
           <w:p>
+            <w:proofErr w:type="spellStart"/>
             <w:r>
               <w:t>e_id</w:t>
             </w:r>
+            <w:proofErr w:type="spellEnd"/>
           </w:p>
         </w:tc>
         <w:tc>
@@ -5055,9 +5485,11 @@
             <w:tcW w:w="3116" w:type="dxa"/>
           </w:tcPr>
           <w:p>
+            <w:proofErr w:type="spellStart"/>
             <w:r>
               <w:t>p_name</w:t>
             </w:r>
+            <w:proofErr w:type="spellEnd"/>
           </w:p>
         </w:tc>
         <w:tc>
@@ -5269,95 +5701,341 @@
             <w:tcW w:w="3116" w:type="dxa"/>
           </w:tcPr>
           <w:p>
+            <w:proofErr w:type="spellStart"/>
+            <w:r>
+              <w:t>p_enterprise</w:t>
+            </w:r>
+            <w:proofErr w:type="spellEnd"/>
+          </w:p>
+        </w:tc>
+        <w:tc>
+          <w:tcPr>
+            <w:tcW w:w="3117" w:type="dxa"/>
+          </w:tcPr>
+          <w:p>
+            <w:r>
+              <w:t>string</w:t>
+            </w:r>
+          </w:p>
+        </w:tc>
+        <w:tc>
+          <w:tcPr>
+            <w:tcW w:w="3117" w:type="dxa"/>
+          </w:tcPr>
+          <w:p>
+            <w:r>
+              <w:rPr>
+                <w:rFonts w:hint="eastAsia"/>
+              </w:rPr>
+              <w:t>发布</w:t>
+            </w:r>
+            <w:r>
+              <w:t>企业</w:t>
+            </w:r>
+          </w:p>
+        </w:tc>
+      </w:tr>
+      <w:tr>
+        <w:tc>
+          <w:tcPr>
+            <w:tcW w:w="3116" w:type="dxa"/>
+          </w:tcPr>
+          <w:p>
+            <w:proofErr w:type="spellStart"/>
+            <w:r>
+              <w:t>p_salary</w:t>
+            </w:r>
+            <w:proofErr w:type="spellEnd"/>
+          </w:p>
+        </w:tc>
+        <w:tc>
+          <w:tcPr>
+            <w:tcW w:w="3117" w:type="dxa"/>
+          </w:tcPr>
+          <w:p>
+            <w:r>
+              <w:t>string</w:t>
+            </w:r>
+          </w:p>
+        </w:tc>
+        <w:tc>
+          <w:tcPr>
+            <w:tcW w:w="3117" w:type="dxa"/>
+          </w:tcPr>
+          <w:p>
+            <w:r>
+              <w:rPr>
+                <w:rFonts w:hint="eastAsia"/>
+              </w:rPr>
+              <w:t>薪资</w:t>
+            </w:r>
+            <w:r>
+              <w:t>范围</w:t>
+            </w:r>
+          </w:p>
+        </w:tc>
+      </w:tr>
+      <w:tr>
+        <w:tc>
+          <w:tcPr>
+            <w:tcW w:w="3116" w:type="dxa"/>
+          </w:tcPr>
+          <w:p>
+            <w:proofErr w:type="spellStart"/>
+            <w:r>
+              <w:t>p_location</w:t>
+            </w:r>
+            <w:proofErr w:type="spellEnd"/>
+          </w:p>
+        </w:tc>
+        <w:tc>
+          <w:tcPr>
+            <w:tcW w:w="3117" w:type="dxa"/>
+          </w:tcPr>
+          <w:p>
+            <w:r>
+              <w:t>string</w:t>
+            </w:r>
+          </w:p>
+        </w:tc>
+        <w:tc>
+          <w:tcPr>
+            <w:tcW w:w="3117" w:type="dxa"/>
+          </w:tcPr>
+          <w:p>
+            <w:r>
+              <w:rPr>
+                <w:rFonts w:hint="eastAsia"/>
+              </w:rPr>
+              <w:t>工作</w:t>
+            </w:r>
+            <w:r>
+              <w:t>地点</w:t>
+            </w:r>
+          </w:p>
+        </w:tc>
+      </w:tr>
+      <w:tr>
+        <w:tc>
+          <w:tcPr>
+            <w:tcW w:w="3116" w:type="dxa"/>
+          </w:tcPr>
+          <w:p>
+            <w:proofErr w:type="spellStart"/>
+            <w:r>
+              <w:t>p_languages</w:t>
+            </w:r>
+            <w:proofErr w:type="spellEnd"/>
+          </w:p>
+        </w:tc>
+        <w:tc>
+          <w:tcPr>
+            <w:tcW w:w="3117" w:type="dxa"/>
+          </w:tcPr>
+          <w:p>
+            <w:r>
+              <w:t>string</w:t>
+            </w:r>
+          </w:p>
+        </w:tc>
+        <w:tc>
+          <w:tcPr>
+            <w:tcW w:w="3117" w:type="dxa"/>
+          </w:tcPr>
+          <w:p>
+            <w:r>
+              <w:rPr>
+                <w:rFonts w:hint="eastAsia"/>
+              </w:rPr>
+              <w:t>语言</w:t>
+            </w:r>
+            <w:r>
+              <w:t>要求</w:t>
+            </w:r>
+          </w:p>
+        </w:tc>
+      </w:tr>
+      <w:tr>
+        <w:tc>
+          <w:tcPr>
+            <w:tcW w:w="3116" w:type="dxa"/>
+          </w:tcPr>
+          <w:p>
+            <w:proofErr w:type="spellStart"/>
+            <w:r>
+              <w:t>p_years</w:t>
+            </w:r>
+            <w:proofErr w:type="spellEnd"/>
+          </w:p>
+        </w:tc>
+        <w:tc>
+          <w:tcPr>
+            <w:tcW w:w="3117" w:type="dxa"/>
+          </w:tcPr>
+          <w:p>
+            <w:r>
+              <w:t>string</w:t>
+            </w:r>
+          </w:p>
+        </w:tc>
+        <w:tc>
+          <w:tcPr>
+            <w:tcW w:w="3117" w:type="dxa"/>
+          </w:tcPr>
+          <w:p>
+            <w:r>
+              <w:rPr>
+                <w:rFonts w:hint="eastAsia"/>
+              </w:rPr>
+              <w:t>年限</w:t>
+            </w:r>
+            <w:r>
+              <w:t>要求</w:t>
+            </w:r>
+          </w:p>
+        </w:tc>
+      </w:tr>
+      <w:tr>
+        <w:tc>
+          <w:tcPr>
+            <w:tcW w:w="3116" w:type="dxa"/>
+          </w:tcPr>
+          <w:p>
+            <w:proofErr w:type="spellStart"/>
+            <w:r>
+              <w:t>p_age</w:t>
+            </w:r>
+            <w:proofErr w:type="spellEnd"/>
+          </w:p>
+        </w:tc>
+        <w:tc>
+          <w:tcPr>
+            <w:tcW w:w="3117" w:type="dxa"/>
+          </w:tcPr>
+          <w:p>
+            <w:r>
+              <w:t>string</w:t>
+            </w:r>
+          </w:p>
+        </w:tc>
+        <w:tc>
+          <w:tcPr>
+            <w:tcW w:w="3117" w:type="dxa"/>
+          </w:tcPr>
+          <w:p>
+            <w:r>
+              <w:rPr>
+                <w:rFonts w:hint="eastAsia"/>
+              </w:rPr>
+              <w:t>年龄</w:t>
+            </w:r>
+            <w:r>
+              <w:t>要求</w:t>
+            </w:r>
+          </w:p>
+        </w:tc>
+      </w:tr>
+      <w:tr>
+        <w:tc>
+          <w:tcPr>
+            <w:tcW w:w="3116" w:type="dxa"/>
+          </w:tcPr>
+          <w:p>
+            <w:proofErr w:type="spellStart"/>
             <w:r>
               <w:lastRenderedPageBreak/>
-              <w:t>p_enterprise</w:t>
-            </w:r>
-          </w:p>
-        </w:tc>
-        <w:tc>
-          <w:tcPr>
-            <w:tcW w:w="3117" w:type="dxa"/>
-          </w:tcPr>
-          <w:p>
-            <w:r>
-              <w:t>string</w:t>
-            </w:r>
-          </w:p>
-        </w:tc>
-        <w:tc>
-          <w:tcPr>
-            <w:tcW w:w="3117" w:type="dxa"/>
-          </w:tcPr>
-          <w:p>
-            <w:r>
-              <w:rPr>
-                <w:rFonts w:hint="eastAsia"/>
-              </w:rPr>
-              <w:t>发布</w:t>
-            </w:r>
-            <w:r>
-              <w:t>企业</w:t>
-            </w:r>
-          </w:p>
-        </w:tc>
-      </w:tr>
-      <w:tr>
-        <w:tc>
-          <w:tcPr>
-            <w:tcW w:w="3116" w:type="dxa"/>
-          </w:tcPr>
-          <w:p>
-            <w:r>
-              <w:t>p_salary</w:t>
-            </w:r>
-          </w:p>
-        </w:tc>
-        <w:tc>
-          <w:tcPr>
-            <w:tcW w:w="3117" w:type="dxa"/>
-          </w:tcPr>
-          <w:p>
-            <w:r>
-              <w:t>string</w:t>
-            </w:r>
-          </w:p>
-        </w:tc>
-        <w:tc>
-          <w:tcPr>
-            <w:tcW w:w="3117" w:type="dxa"/>
-          </w:tcPr>
-          <w:p>
-            <w:r>
-              <w:rPr>
-                <w:rFonts w:hint="eastAsia"/>
-              </w:rPr>
-              <w:t>薪资</w:t>
-            </w:r>
-            <w:r>
-              <w:t>范围</w:t>
-            </w:r>
-          </w:p>
-        </w:tc>
-      </w:tr>
-      <w:tr>
-        <w:tc>
-          <w:tcPr>
-            <w:tcW w:w="3116" w:type="dxa"/>
-          </w:tcPr>
-          <w:p>
-            <w:r>
-              <w:t>p_location</w:t>
-            </w:r>
-          </w:p>
-        </w:tc>
-        <w:tc>
-          <w:tcPr>
-            <w:tcW w:w="3117" w:type="dxa"/>
-          </w:tcPr>
-          <w:p>
-            <w:r>
-              <w:t>string</w:t>
+              <w:t>p_tags</w:t>
+            </w:r>
+            <w:proofErr w:type="spellEnd"/>
+          </w:p>
+        </w:tc>
+        <w:tc>
+          <w:tcPr>
+            <w:tcW w:w="3117" w:type="dxa"/>
+          </w:tcPr>
+          <w:p>
+            <w:r>
+              <w:t>object</w:t>
+            </w:r>
+          </w:p>
+        </w:tc>
+        <w:tc>
+          <w:tcPr>
+            <w:tcW w:w="3117" w:type="dxa"/>
+          </w:tcPr>
+          <w:p>
+            <w:r>
+              <w:rPr>
+                <w:rFonts w:hint="eastAsia"/>
+              </w:rPr>
+              <w:t>职位</w:t>
+            </w:r>
+            <w:r>
+              <w:t>标签</w:t>
+            </w:r>
+          </w:p>
+        </w:tc>
+      </w:tr>
+      <w:tr>
+        <w:tc>
+          <w:tcPr>
+            <w:tcW w:w="3116" w:type="dxa"/>
+          </w:tcPr>
+          <w:p>
+            <w:proofErr w:type="spellStart"/>
+            <w:r>
+              <w:t>p_jobDetail</w:t>
+            </w:r>
+            <w:proofErr w:type="spellEnd"/>
+          </w:p>
+        </w:tc>
+        <w:tc>
+          <w:tcPr>
+            <w:tcW w:w="3117" w:type="dxa"/>
+          </w:tcPr>
+          <w:p>
+            <w:r>
+              <w:t>object</w:t>
+            </w:r>
+          </w:p>
+        </w:tc>
+        <w:tc>
+          <w:tcPr>
+            <w:tcW w:w="3117" w:type="dxa"/>
+          </w:tcPr>
+          <w:p>
+            <w:r>
+              <w:rPr>
+                <w:rFonts w:hint="eastAsia"/>
+              </w:rPr>
+              <w:t>职位</w:t>
+            </w:r>
+            <w:r>
+              <w:t>描述</w:t>
+            </w:r>
+          </w:p>
+        </w:tc>
+      </w:tr>
+      <w:tr>
+        <w:tc>
+          <w:tcPr>
+            <w:tcW w:w="3116" w:type="dxa"/>
+          </w:tcPr>
+          <w:p>
+            <w:proofErr w:type="spellStart"/>
+            <w:r>
+              <w:t>p_jobContent</w:t>
+            </w:r>
+            <w:proofErr w:type="spellEnd"/>
+          </w:p>
+        </w:tc>
+        <w:tc>
+          <w:tcPr>
+            <w:tcW w:w="3117" w:type="dxa"/>
+          </w:tcPr>
+          <w:p>
+            <w:r>
+              <w:t>object</w:t>
             </w:r>
           </w:p>
         </w:tc>
@@ -5373,143 +6051,37 @@
               <w:t>工作</w:t>
             </w:r>
             <w:r>
-              <w:t>地点</w:t>
-            </w:r>
-          </w:p>
-        </w:tc>
-      </w:tr>
-      <w:tr>
-        <w:tc>
-          <w:tcPr>
-            <w:tcW w:w="3116" w:type="dxa"/>
-          </w:tcPr>
-          <w:p>
-            <w:r>
-              <w:t>p_languages</w:t>
-            </w:r>
-          </w:p>
-        </w:tc>
-        <w:tc>
-          <w:tcPr>
-            <w:tcW w:w="3117" w:type="dxa"/>
-          </w:tcPr>
-          <w:p>
-            <w:r>
-              <w:t>string</w:t>
-            </w:r>
-          </w:p>
-        </w:tc>
-        <w:tc>
-          <w:tcPr>
-            <w:tcW w:w="3117" w:type="dxa"/>
-          </w:tcPr>
-          <w:p>
-            <w:r>
-              <w:rPr>
-                <w:rFonts w:hint="eastAsia"/>
-              </w:rPr>
-              <w:t>语言</w:t>
-            </w:r>
-            <w:r>
-              <w:t>要求</w:t>
-            </w:r>
-          </w:p>
-        </w:tc>
-      </w:tr>
-      <w:tr>
-        <w:tc>
-          <w:tcPr>
-            <w:tcW w:w="3116" w:type="dxa"/>
-          </w:tcPr>
-          <w:p>
-            <w:r>
-              <w:t>p_years</w:t>
-            </w:r>
-          </w:p>
-        </w:tc>
-        <w:tc>
-          <w:tcPr>
-            <w:tcW w:w="3117" w:type="dxa"/>
-          </w:tcPr>
-          <w:p>
-            <w:r>
-              <w:t>string</w:t>
-            </w:r>
-          </w:p>
-        </w:tc>
-        <w:tc>
-          <w:tcPr>
-            <w:tcW w:w="3117" w:type="dxa"/>
-          </w:tcPr>
-          <w:p>
-            <w:r>
-              <w:rPr>
-                <w:rFonts w:hint="eastAsia"/>
-              </w:rPr>
-              <w:t>年限</w:t>
-            </w:r>
-            <w:r>
-              <w:t>要求</w:t>
-            </w:r>
-          </w:p>
-        </w:tc>
-      </w:tr>
-      <w:tr>
-        <w:tc>
-          <w:tcPr>
-            <w:tcW w:w="3116" w:type="dxa"/>
-          </w:tcPr>
-          <w:p>
-            <w:r>
-              <w:t>p_age</w:t>
-            </w:r>
-          </w:p>
-        </w:tc>
-        <w:tc>
-          <w:tcPr>
-            <w:tcW w:w="3117" w:type="dxa"/>
-          </w:tcPr>
-          <w:p>
-            <w:r>
-              <w:t>string</w:t>
-            </w:r>
-          </w:p>
-        </w:tc>
-        <w:tc>
-          <w:tcPr>
-            <w:tcW w:w="3117" w:type="dxa"/>
-          </w:tcPr>
-          <w:p>
-            <w:r>
-              <w:rPr>
-                <w:rFonts w:hint="eastAsia"/>
-              </w:rPr>
-              <w:t>年龄</w:t>
-            </w:r>
-            <w:r>
-              <w:t>要求</w:t>
-            </w:r>
-          </w:p>
-        </w:tc>
-      </w:tr>
-      <w:tr>
-        <w:tc>
-          <w:tcPr>
-            <w:tcW w:w="3116" w:type="dxa"/>
-          </w:tcPr>
-          <w:p>
-            <w:r>
-              <w:t>p_tags</w:t>
-            </w:r>
-          </w:p>
-        </w:tc>
-        <w:tc>
-          <w:tcPr>
-            <w:tcW w:w="3117" w:type="dxa"/>
-          </w:tcPr>
-          <w:p>
-            <w:r>
-              <w:t>object</w:t>
+              <w:t>内</w:t>
+            </w:r>
+            <w:r>
+              <w:rPr>
+                <w:rFonts w:hint="eastAsia"/>
+              </w:rPr>
+              <w:t>容</w:t>
+            </w:r>
+          </w:p>
+        </w:tc>
+      </w:tr>
+      <w:tr>
+        <w:tc>
+          <w:tcPr>
+            <w:tcW w:w="3116" w:type="dxa"/>
+          </w:tcPr>
+          <w:p>
+            <w:proofErr w:type="spellStart"/>
+            <w:r>
+              <w:t>p_createDate</w:t>
+            </w:r>
+            <w:proofErr w:type="spellEnd"/>
+          </w:p>
+        </w:tc>
+        <w:tc>
+          <w:tcPr>
+            <w:tcW w:w="3117" w:type="dxa"/>
+          </w:tcPr>
+          <w:p>
+            <w:r>
+              <w:t>date</w:t>
             </w:r>
           </w:p>
         </w:tc>
@@ -5525,126 +6097,6 @@
               <w:t>职位</w:t>
             </w:r>
             <w:r>
-              <w:t>标签</w:t>
-            </w:r>
-          </w:p>
-        </w:tc>
-      </w:tr>
-      <w:tr>
-        <w:tc>
-          <w:tcPr>
-            <w:tcW w:w="3116" w:type="dxa"/>
-          </w:tcPr>
-          <w:p>
-            <w:r>
-              <w:t>p_jobDetail</w:t>
-            </w:r>
-          </w:p>
-        </w:tc>
-        <w:tc>
-          <w:tcPr>
-            <w:tcW w:w="3117" w:type="dxa"/>
-          </w:tcPr>
-          <w:p>
-            <w:r>
-              <w:t>object</w:t>
-            </w:r>
-          </w:p>
-        </w:tc>
-        <w:tc>
-          <w:tcPr>
-            <w:tcW w:w="3117" w:type="dxa"/>
-          </w:tcPr>
-          <w:p>
-            <w:r>
-              <w:rPr>
-                <w:rFonts w:hint="eastAsia"/>
-              </w:rPr>
-              <w:t>职位</w:t>
-            </w:r>
-            <w:r>
-              <w:t>描述</w:t>
-            </w:r>
-          </w:p>
-        </w:tc>
-      </w:tr>
-      <w:tr>
-        <w:tc>
-          <w:tcPr>
-            <w:tcW w:w="3116" w:type="dxa"/>
-          </w:tcPr>
-          <w:p>
-            <w:r>
-              <w:t>p_jobContent</w:t>
-            </w:r>
-          </w:p>
-        </w:tc>
-        <w:tc>
-          <w:tcPr>
-            <w:tcW w:w="3117" w:type="dxa"/>
-          </w:tcPr>
-          <w:p>
-            <w:r>
-              <w:t>object</w:t>
-            </w:r>
-          </w:p>
-        </w:tc>
-        <w:tc>
-          <w:tcPr>
-            <w:tcW w:w="3117" w:type="dxa"/>
-          </w:tcPr>
-          <w:p>
-            <w:r>
-              <w:rPr>
-                <w:rFonts w:hint="eastAsia"/>
-              </w:rPr>
-              <w:t>工作</w:t>
-            </w:r>
-            <w:r>
-              <w:t>内</w:t>
-            </w:r>
-            <w:r>
-              <w:rPr>
-                <w:rFonts w:hint="eastAsia"/>
-              </w:rPr>
-              <w:t>容</w:t>
-            </w:r>
-          </w:p>
-        </w:tc>
-      </w:tr>
-      <w:tr>
-        <w:tc>
-          <w:tcPr>
-            <w:tcW w:w="3116" w:type="dxa"/>
-          </w:tcPr>
-          <w:p>
-            <w:r>
-              <w:t>p_createDate</w:t>
-            </w:r>
-          </w:p>
-        </w:tc>
-        <w:tc>
-          <w:tcPr>
-            <w:tcW w:w="3117" w:type="dxa"/>
-          </w:tcPr>
-          <w:p>
-            <w:r>
-              <w:t>date</w:t>
-            </w:r>
-          </w:p>
-        </w:tc>
-        <w:tc>
-          <w:tcPr>
-            <w:tcW w:w="3117" w:type="dxa"/>
-          </w:tcPr>
-          <w:p>
-            <w:r>
-              <w:rPr>
-                <w:rFonts w:hint="eastAsia"/>
-              </w:rPr>
-              <w:t>职位</w:t>
-            </w:r>
-            <w:r>
               <w:t>创建</w:t>
             </w:r>
             <w:r>
@@ -5662,9 +6114,11 @@
             <w:tcW w:w="3116" w:type="dxa"/>
           </w:tcPr>
           <w:p>
+            <w:proofErr w:type="spellStart"/>
             <w:r>
               <w:t>p_postDate</w:t>
             </w:r>
+            <w:proofErr w:type="spellEnd"/>
           </w:p>
         </w:tc>
         <w:tc>
@@ -5721,9 +6175,11 @@
         </w:rPr>
         <w:t>（</w:t>
       </w:r>
+      <w:proofErr w:type="spellStart"/>
       <w:r>
         <w:t>tb_positionApply</w:t>
       </w:r>
+      <w:proofErr w:type="spellEnd"/>
       <w:r>
         <w:rPr>
           <w:rFonts w:hint="eastAsia"/>
@@ -5790,9 +6246,11 @@
             <w:tcW w:w="3116" w:type="dxa"/>
           </w:tcPr>
           <w:p>
+            <w:proofErr w:type="spellStart"/>
             <w:r>
               <w:t>pa_id</w:t>
             </w:r>
+            <w:proofErr w:type="spellEnd"/>
           </w:p>
         </w:tc>
         <w:tc>
@@ -5834,9 +6292,11 @@
             <w:tcW w:w="3116" w:type="dxa"/>
           </w:tcPr>
           <w:p>
+            <w:proofErr w:type="spellStart"/>
             <w:r>
               <w:t>pa_applyDate</w:t>
             </w:r>
+            <w:proofErr w:type="spellEnd"/>
           </w:p>
         </w:tc>
         <w:tc>
@@ -5869,9 +6329,11 @@
             <w:tcW w:w="3116" w:type="dxa"/>
           </w:tcPr>
           <w:p>
+            <w:proofErr w:type="spellStart"/>
             <w:r>
               <w:t>P_id</w:t>
             </w:r>
+            <w:proofErr w:type="spellEnd"/>
           </w:p>
         </w:tc>
         <w:tc>
@@ -5913,9 +6375,11 @@
             <w:tcW w:w="3116" w:type="dxa"/>
           </w:tcPr>
           <w:p>
+            <w:proofErr w:type="spellStart"/>
             <w:r>
               <w:t>p_name</w:t>
             </w:r>
+            <w:proofErr w:type="spellEnd"/>
           </w:p>
         </w:tc>
         <w:tc>
@@ -5951,9 +6415,11 @@
             <w:tcW w:w="3116" w:type="dxa"/>
           </w:tcPr>
           <w:p>
+            <w:proofErr w:type="spellStart"/>
             <w:r>
               <w:t>u_id</w:t>
             </w:r>
+            <w:proofErr w:type="spellEnd"/>
           </w:p>
         </w:tc>
         <w:tc>
@@ -6001,9 +6467,11 @@
             <w:tcW w:w="3116" w:type="dxa"/>
           </w:tcPr>
           <w:p>
+            <w:proofErr w:type="spellStart"/>
             <w:r>
               <w:t>u_name</w:t>
             </w:r>
+            <w:proofErr w:type="spellEnd"/>
           </w:p>
         </w:tc>
         <w:tc>
@@ -6036,9 +6504,11 @@
             <w:tcW w:w="3116" w:type="dxa"/>
           </w:tcPr>
           <w:p>
+            <w:proofErr w:type="spellStart"/>
             <w:r>
               <w:t>u_gender</w:t>
             </w:r>
+            <w:proofErr w:type="spellEnd"/>
           </w:p>
         </w:tc>
         <w:tc>
@@ -6071,9 +6541,11 @@
             <w:tcW w:w="3116" w:type="dxa"/>
           </w:tcPr>
           <w:p>
+            <w:proofErr w:type="spellStart"/>
             <w:r>
               <w:t>u_phoneNumber</w:t>
             </w:r>
+            <w:proofErr w:type="spellEnd"/>
           </w:p>
         </w:tc>
         <w:tc>
@@ -6130,9 +6602,11 @@
         </w:rPr>
         <w:t>（</w:t>
       </w:r>
+      <w:proofErr w:type="spellStart"/>
       <w:r>
         <w:t>tb_positionCollection</w:t>
       </w:r>
+      <w:proofErr w:type="spellEnd"/>
       <w:r>
         <w:rPr>
           <w:rFonts w:hint="eastAsia"/>
@@ -6199,9 +6673,11 @@
             <w:tcW w:w="3116" w:type="dxa"/>
           </w:tcPr>
           <w:p>
+            <w:proofErr w:type="spellStart"/>
             <w:r>
               <w:t>pc_id</w:t>
             </w:r>
+            <w:proofErr w:type="spellEnd"/>
           </w:p>
         </w:tc>
         <w:tc>
@@ -6243,9 +6719,11 @@
             <w:tcW w:w="3116" w:type="dxa"/>
           </w:tcPr>
           <w:p>
+            <w:proofErr w:type="spellStart"/>
             <w:r>
               <w:t>pc_date</w:t>
             </w:r>
+            <w:proofErr w:type="spellEnd"/>
           </w:p>
         </w:tc>
         <w:tc>
@@ -6290,9 +6768,11 @@
             <w:tcW w:w="3116" w:type="dxa"/>
           </w:tcPr>
           <w:p>
+            <w:proofErr w:type="spellStart"/>
             <w:r>
               <w:t>u_id</w:t>
             </w:r>
+            <w:proofErr w:type="spellEnd"/>
           </w:p>
         </w:tc>
         <w:tc>
@@ -6334,9 +6814,11 @@
             <w:tcW w:w="3116" w:type="dxa"/>
           </w:tcPr>
           <w:p>
+            <w:proofErr w:type="spellStart"/>
             <w:r>
               <w:t>p_id</w:t>
             </w:r>
+            <w:proofErr w:type="spellEnd"/>
           </w:p>
         </w:tc>
         <w:tc>
@@ -6378,9 +6860,11 @@
             <w:tcW w:w="3116" w:type="dxa"/>
           </w:tcPr>
           <w:p>
+            <w:proofErr w:type="spellStart"/>
             <w:r>
               <w:t>p_name</w:t>
             </w:r>
+            <w:proofErr w:type="spellEnd"/>
           </w:p>
         </w:tc>
         <w:tc>
@@ -6416,9 +6900,11 @@
             <w:tcW w:w="3116" w:type="dxa"/>
           </w:tcPr>
           <w:p>
+            <w:proofErr w:type="spellStart"/>
             <w:r>
               <w:t>p_postDate</w:t>
             </w:r>
+            <w:proofErr w:type="spellEnd"/>
           </w:p>
         </w:tc>
         <w:tc>
@@ -6451,9 +6937,11 @@
             <w:tcW w:w="3116" w:type="dxa"/>
           </w:tcPr>
           <w:p>
+            <w:proofErr w:type="spellStart"/>
             <w:r>
               <w:t>p_salary</w:t>
             </w:r>
+            <w:proofErr w:type="spellEnd"/>
           </w:p>
         </w:tc>
         <w:tc>
@@ -6489,9 +6977,11 @@
             <w:tcW w:w="3116" w:type="dxa"/>
           </w:tcPr>
           <w:p>
+            <w:proofErr w:type="spellStart"/>
             <w:r>
               <w:t>p_enterprise</w:t>
             </w:r>
+            <w:proofErr w:type="spellEnd"/>
           </w:p>
         </w:tc>
         <w:tc>
@@ -6552,9 +7042,11 @@
         </w:rPr>
         <w:t>（</w:t>
       </w:r>
+      <w:proofErr w:type="spellStart"/>
       <w:r>
         <w:t>tb_interview</w:t>
       </w:r>
+      <w:proofErr w:type="spellEnd"/>
       <w:r>
         <w:rPr>
           <w:rFonts w:hint="eastAsia"/>
@@ -6621,9 +7113,11 @@
             <w:tcW w:w="3116" w:type="dxa"/>
           </w:tcPr>
           <w:p>
+            <w:proofErr w:type="spellStart"/>
             <w:r>
               <w:t>v_id</w:t>
             </w:r>
+            <w:proofErr w:type="spellEnd"/>
           </w:p>
         </w:tc>
         <w:tc>
@@ -6662,9 +7156,11 @@
             <w:tcW w:w="3116" w:type="dxa"/>
           </w:tcPr>
           <w:p>
+            <w:proofErr w:type="spellStart"/>
             <w:r>
               <w:t>v_date</w:t>
             </w:r>
+            <w:proofErr w:type="spellEnd"/>
           </w:p>
         </w:tc>
         <w:tc>
@@ -6700,256 +7196,270 @@
             <w:tcW w:w="3116" w:type="dxa"/>
           </w:tcPr>
           <w:p>
+            <w:proofErr w:type="spellStart"/>
+            <w:r>
+              <w:t>pa_id</w:t>
+            </w:r>
+            <w:proofErr w:type="spellEnd"/>
+          </w:p>
+        </w:tc>
+        <w:tc>
+          <w:tcPr>
+            <w:tcW w:w="3117" w:type="dxa"/>
+          </w:tcPr>
+          <w:p>
+            <w:r>
+              <w:t>string</w:t>
+            </w:r>
+          </w:p>
+        </w:tc>
+        <w:tc>
+          <w:tcPr>
+            <w:tcW w:w="3117" w:type="dxa"/>
+          </w:tcPr>
+          <w:p>
+            <w:r>
+              <w:rPr>
+                <w:rFonts w:hint="eastAsia"/>
+              </w:rPr>
+              <w:t>职位申请</w:t>
+            </w:r>
+            <w:r>
+              <w:t xml:space="preserve">ID </w:t>
+            </w:r>
+            <w:r>
+              <w:rPr>
+                <w:rFonts w:hint="eastAsia"/>
+              </w:rPr>
+              <w:t>唯一</w:t>
+            </w:r>
+          </w:p>
+        </w:tc>
+      </w:tr>
+      <w:tr>
+        <w:tc>
+          <w:tcPr>
+            <w:tcW w:w="3116" w:type="dxa"/>
+          </w:tcPr>
+          <w:p>
+            <w:proofErr w:type="spellStart"/>
+            <w:r>
+              <w:t>P_id</w:t>
+            </w:r>
+            <w:proofErr w:type="spellEnd"/>
+          </w:p>
+        </w:tc>
+        <w:tc>
+          <w:tcPr>
+            <w:tcW w:w="3117" w:type="dxa"/>
+          </w:tcPr>
+          <w:p>
+            <w:r>
+              <w:t>string</w:t>
+            </w:r>
+          </w:p>
+        </w:tc>
+        <w:tc>
+          <w:tcPr>
+            <w:tcW w:w="3117" w:type="dxa"/>
+          </w:tcPr>
+          <w:p>
+            <w:r>
+              <w:rPr>
+                <w:rFonts w:hint="eastAsia"/>
+              </w:rPr>
+              <w:t>职位</w:t>
+            </w:r>
+            <w:r>
+              <w:t xml:space="preserve">ID </w:t>
+            </w:r>
+            <w:r>
+              <w:rPr>
+                <w:rFonts w:hint="eastAsia"/>
+              </w:rPr>
+              <w:t>唯一</w:t>
+            </w:r>
+          </w:p>
+        </w:tc>
+      </w:tr>
+      <w:tr>
+        <w:tc>
+          <w:tcPr>
+            <w:tcW w:w="3116" w:type="dxa"/>
+          </w:tcPr>
+          <w:p>
+            <w:proofErr w:type="spellStart"/>
+            <w:r>
+              <w:t>p_name</w:t>
+            </w:r>
+            <w:proofErr w:type="spellEnd"/>
+          </w:p>
+        </w:tc>
+        <w:tc>
+          <w:tcPr>
+            <w:tcW w:w="3117" w:type="dxa"/>
+          </w:tcPr>
+          <w:p>
+            <w:r>
+              <w:t>string</w:t>
+            </w:r>
+          </w:p>
+        </w:tc>
+        <w:tc>
+          <w:tcPr>
+            <w:tcW w:w="3117" w:type="dxa"/>
+          </w:tcPr>
+          <w:p>
+            <w:r>
+              <w:rPr>
+                <w:rFonts w:hint="eastAsia"/>
+              </w:rPr>
+              <w:t>职位</w:t>
+            </w:r>
+            <w:r>
+              <w:t>名称</w:t>
+            </w:r>
+          </w:p>
+        </w:tc>
+      </w:tr>
+      <w:tr>
+        <w:tc>
+          <w:tcPr>
+            <w:tcW w:w="3116" w:type="dxa"/>
+          </w:tcPr>
+          <w:p>
+            <w:proofErr w:type="spellStart"/>
+            <w:r>
+              <w:t>u_id</w:t>
+            </w:r>
+            <w:proofErr w:type="spellEnd"/>
+          </w:p>
+        </w:tc>
+        <w:tc>
+          <w:tcPr>
+            <w:tcW w:w="3117" w:type="dxa"/>
+          </w:tcPr>
+          <w:p>
+            <w:r>
+              <w:t>string</w:t>
+            </w:r>
+          </w:p>
+        </w:tc>
+        <w:tc>
+          <w:tcPr>
+            <w:tcW w:w="3117" w:type="dxa"/>
+          </w:tcPr>
+          <w:p>
+            <w:r>
+              <w:rPr>
+                <w:rFonts w:hint="eastAsia"/>
+              </w:rPr>
+              <w:t>求职者</w:t>
+            </w:r>
+            <w:r>
+              <w:rPr>
+                <w:rFonts w:hint="eastAsia"/>
+              </w:rPr>
+              <w:t>ID</w:t>
+            </w:r>
+            <w:r>
+              <w:t xml:space="preserve"> </w:t>
+            </w:r>
+            <w:r>
+              <w:rPr>
+                <w:rFonts w:hint="eastAsia"/>
+              </w:rPr>
+              <w:t>唯一</w:t>
+            </w:r>
+          </w:p>
+        </w:tc>
+      </w:tr>
+      <w:tr>
+        <w:tc>
+          <w:tcPr>
+            <w:tcW w:w="3116" w:type="dxa"/>
+          </w:tcPr>
+          <w:p>
+            <w:proofErr w:type="spellStart"/>
+            <w:r>
+              <w:t>u_name</w:t>
+            </w:r>
+            <w:proofErr w:type="spellEnd"/>
+          </w:p>
+        </w:tc>
+        <w:tc>
+          <w:tcPr>
+            <w:tcW w:w="3117" w:type="dxa"/>
+          </w:tcPr>
+          <w:p>
+            <w:r>
+              <w:t>string</w:t>
+            </w:r>
+          </w:p>
+        </w:tc>
+        <w:tc>
+          <w:tcPr>
+            <w:tcW w:w="3117" w:type="dxa"/>
+          </w:tcPr>
+          <w:p>
+            <w:r>
+              <w:rPr>
+                <w:rFonts w:hint="eastAsia"/>
+              </w:rPr>
+              <w:t>求职者姓名</w:t>
+            </w:r>
+          </w:p>
+        </w:tc>
+      </w:tr>
+      <w:tr>
+        <w:tc>
+          <w:tcPr>
+            <w:tcW w:w="3116" w:type="dxa"/>
+          </w:tcPr>
+          <w:p>
+            <w:proofErr w:type="spellStart"/>
+            <w:r>
+              <w:t>u_gender</w:t>
+            </w:r>
+            <w:proofErr w:type="spellEnd"/>
+          </w:p>
+        </w:tc>
+        <w:tc>
+          <w:tcPr>
+            <w:tcW w:w="3117" w:type="dxa"/>
+          </w:tcPr>
+          <w:p>
+            <w:r>
+              <w:t>string</w:t>
+            </w:r>
+          </w:p>
+        </w:tc>
+        <w:tc>
+          <w:tcPr>
+            <w:tcW w:w="3117" w:type="dxa"/>
+          </w:tcPr>
+          <w:p>
+            <w:r>
+              <w:rPr>
+                <w:rFonts w:hint="eastAsia"/>
+              </w:rPr>
+              <w:t>求职者性别</w:t>
+            </w:r>
+          </w:p>
+        </w:tc>
+      </w:tr>
+      <w:tr>
+        <w:tc>
+          <w:tcPr>
+            <w:tcW w:w="3116" w:type="dxa"/>
+          </w:tcPr>
+          <w:p>
+            <w:proofErr w:type="spellStart"/>
             <w:r>
               <w:lastRenderedPageBreak/>
-              <w:t>pa_id</w:t>
-            </w:r>
-          </w:p>
-        </w:tc>
-        <w:tc>
-          <w:tcPr>
-            <w:tcW w:w="3117" w:type="dxa"/>
-          </w:tcPr>
-          <w:p>
-            <w:r>
-              <w:t>string</w:t>
-            </w:r>
-          </w:p>
-        </w:tc>
-        <w:tc>
-          <w:tcPr>
-            <w:tcW w:w="3117" w:type="dxa"/>
-          </w:tcPr>
-          <w:p>
-            <w:r>
-              <w:rPr>
-                <w:rFonts w:hint="eastAsia"/>
-              </w:rPr>
-              <w:t>职位申请</w:t>
-            </w:r>
-            <w:r>
-              <w:t xml:space="preserve">ID </w:t>
-            </w:r>
-            <w:r>
-              <w:rPr>
-                <w:rFonts w:hint="eastAsia"/>
-              </w:rPr>
-              <w:t>唯一</w:t>
-            </w:r>
-          </w:p>
-        </w:tc>
-      </w:tr>
-      <w:tr>
-        <w:tc>
-          <w:tcPr>
-            <w:tcW w:w="3116" w:type="dxa"/>
-          </w:tcPr>
-          <w:p>
-            <w:r>
-              <w:t>P_id</w:t>
-            </w:r>
-          </w:p>
-        </w:tc>
-        <w:tc>
-          <w:tcPr>
-            <w:tcW w:w="3117" w:type="dxa"/>
-          </w:tcPr>
-          <w:p>
-            <w:r>
-              <w:t>string</w:t>
-            </w:r>
-          </w:p>
-        </w:tc>
-        <w:tc>
-          <w:tcPr>
-            <w:tcW w:w="3117" w:type="dxa"/>
-          </w:tcPr>
-          <w:p>
-            <w:r>
-              <w:rPr>
-                <w:rFonts w:hint="eastAsia"/>
-              </w:rPr>
-              <w:t>职位</w:t>
-            </w:r>
-            <w:r>
-              <w:t xml:space="preserve">ID </w:t>
-            </w:r>
-            <w:r>
-              <w:rPr>
-                <w:rFonts w:hint="eastAsia"/>
-              </w:rPr>
-              <w:t>唯一</w:t>
-            </w:r>
-          </w:p>
-        </w:tc>
-      </w:tr>
-      <w:tr>
-        <w:tc>
-          <w:tcPr>
-            <w:tcW w:w="3116" w:type="dxa"/>
-          </w:tcPr>
-          <w:p>
-            <w:r>
-              <w:t>p_name</w:t>
-            </w:r>
-          </w:p>
-        </w:tc>
-        <w:tc>
-          <w:tcPr>
-            <w:tcW w:w="3117" w:type="dxa"/>
-          </w:tcPr>
-          <w:p>
-            <w:r>
-              <w:t>string</w:t>
-            </w:r>
-          </w:p>
-        </w:tc>
-        <w:tc>
-          <w:tcPr>
-            <w:tcW w:w="3117" w:type="dxa"/>
-          </w:tcPr>
-          <w:p>
-            <w:r>
-              <w:rPr>
-                <w:rFonts w:hint="eastAsia"/>
-              </w:rPr>
-              <w:t>职位</w:t>
-            </w:r>
-            <w:r>
-              <w:t>名称</w:t>
-            </w:r>
-          </w:p>
-        </w:tc>
-      </w:tr>
-      <w:tr>
-        <w:tc>
-          <w:tcPr>
-            <w:tcW w:w="3116" w:type="dxa"/>
-          </w:tcPr>
-          <w:p>
-            <w:r>
-              <w:t>u_id</w:t>
-            </w:r>
-          </w:p>
-        </w:tc>
-        <w:tc>
-          <w:tcPr>
-            <w:tcW w:w="3117" w:type="dxa"/>
-          </w:tcPr>
-          <w:p>
-            <w:r>
-              <w:t>string</w:t>
-            </w:r>
-          </w:p>
-        </w:tc>
-        <w:tc>
-          <w:tcPr>
-            <w:tcW w:w="3117" w:type="dxa"/>
-          </w:tcPr>
-          <w:p>
-            <w:r>
-              <w:rPr>
-                <w:rFonts w:hint="eastAsia"/>
-              </w:rPr>
-              <w:t>求职者</w:t>
-            </w:r>
-            <w:r>
-              <w:rPr>
-                <w:rFonts w:hint="eastAsia"/>
-              </w:rPr>
-              <w:t>ID</w:t>
-            </w:r>
-            <w:r>
-              <w:t xml:space="preserve"> </w:t>
-            </w:r>
-            <w:r>
-              <w:rPr>
-                <w:rFonts w:hint="eastAsia"/>
-              </w:rPr>
-              <w:t>唯一</w:t>
-            </w:r>
-          </w:p>
-        </w:tc>
-      </w:tr>
-      <w:tr>
-        <w:tc>
-          <w:tcPr>
-            <w:tcW w:w="3116" w:type="dxa"/>
-          </w:tcPr>
-          <w:p>
-            <w:r>
-              <w:t>u_name</w:t>
-            </w:r>
-          </w:p>
-        </w:tc>
-        <w:tc>
-          <w:tcPr>
-            <w:tcW w:w="3117" w:type="dxa"/>
-          </w:tcPr>
-          <w:p>
-            <w:r>
-              <w:t>string</w:t>
-            </w:r>
-          </w:p>
-        </w:tc>
-        <w:tc>
-          <w:tcPr>
-            <w:tcW w:w="3117" w:type="dxa"/>
-          </w:tcPr>
-          <w:p>
-            <w:r>
-              <w:rPr>
-                <w:rFonts w:hint="eastAsia"/>
-              </w:rPr>
-              <w:t>求职者姓名</w:t>
-            </w:r>
-          </w:p>
-        </w:tc>
-      </w:tr>
-      <w:tr>
-        <w:tc>
-          <w:tcPr>
-            <w:tcW w:w="3116" w:type="dxa"/>
-          </w:tcPr>
-          <w:p>
-            <w:r>
-              <w:t>u_gender</w:t>
-            </w:r>
-          </w:p>
-        </w:tc>
-        <w:tc>
-          <w:tcPr>
-            <w:tcW w:w="3117" w:type="dxa"/>
-          </w:tcPr>
-          <w:p>
-            <w:r>
-              <w:t>string</w:t>
-            </w:r>
-          </w:p>
-        </w:tc>
-        <w:tc>
-          <w:tcPr>
-            <w:tcW w:w="3117" w:type="dxa"/>
-          </w:tcPr>
-          <w:p>
-            <w:r>
-              <w:rPr>
-                <w:rFonts w:hint="eastAsia"/>
-              </w:rPr>
-              <w:t>求职者性别</w:t>
-            </w:r>
-          </w:p>
-        </w:tc>
-      </w:tr>
-      <w:tr>
-        <w:tc>
-          <w:tcPr>
-            <w:tcW w:w="3116" w:type="dxa"/>
-          </w:tcPr>
-          <w:p>
-            <w:r>
               <w:t>u_phoneNumber</w:t>
             </w:r>
+            <w:proofErr w:type="spellEnd"/>
           </w:p>
         </w:tc>
         <w:tc>
@@ -6982,9 +7492,11 @@
             <w:tcW w:w="3116" w:type="dxa"/>
           </w:tcPr>
           <w:p>
+            <w:proofErr w:type="spellStart"/>
             <w:r>
               <w:t>v_result</w:t>
             </w:r>
+            <w:proofErr w:type="spellEnd"/>
           </w:p>
         </w:tc>
         <w:tc>
@@ -7020,9 +7532,11 @@
             <w:tcW w:w="3116" w:type="dxa"/>
           </w:tcPr>
           <w:p>
+            <w:proofErr w:type="spellStart"/>
             <w:r>
               <w:t>v_comments</w:t>
             </w:r>
+            <w:proofErr w:type="spellEnd"/>
           </w:p>
         </w:tc>
         <w:tc>
@@ -7805,7 +8319,7 @@
 </file>
 
 <file path=customXml/itemProps2.xml><?xml version="1.0" encoding="utf-8"?>
-<ds:datastoreItem xmlns:ds="http://schemas.openxmlformats.org/officeDocument/2006/customXml" ds:itemID="{70A3F17B-D85E-4018-A43D-6442F9874CF6}">
+<ds:datastoreItem xmlns:ds="http://schemas.openxmlformats.org/officeDocument/2006/customXml" ds:itemID="{D9849112-6A64-4854-A9E4-EA447FEC5517}">
   <ds:schemaRefs>
     <ds:schemaRef ds:uri="http://schemas.openxmlformats.org/officeDocument/2006/bibliography"/>
   </ds:schemaRefs>

</xml_diff>